<commit_message>
Finished CSS3 and Started JS
</commit_message>
<xml_diff>
--- a/WebDesignForEverybody_BasicsOfWebDevelopmentAndCoding/IntroductionToCSS3/Important Links.docx
+++ b/WebDesignForEverybody_BasicsOfWebDevelopmentAndCoding/IntroductionToCSS3/Important Links.docx
@@ -51,6 +51,89 @@
     <w:p>
       <w:pPr>
         <w:rPr>
+          <w:rStyle w:val="Hyperlink"/>
+          <w:rFonts w:ascii="Source Sans Pro" w:hAnsi="Source Sans Pro"/>
+          <w:color w:val="0056D2"/>
+          <w:shd w:val="clear" w:color="auto" w:fill="FFFFFF"/>
+        </w:rPr>
+      </w:pPr>
+      <w:r>
+        <w:rPr>
+          <w:rStyle w:val="Hyperlink"/>
+          <w:rFonts w:cstheme="minorHAnsi"/>
+          <w:color w:val="000000" w:themeColor="text1"/>
+          <w:u w:val="none"/>
+          <w:shd w:val="clear" w:color="auto" w:fill="FFFFFF"/>
+        </w:rPr>
+        <w:t>Sam</w:t>
+      </w:r>
+      <w:r>
+        <w:rPr>
+          <w:rStyle w:val="Hyperlink"/>
+          <w:rFonts w:cstheme="minorHAnsi"/>
+          <w:color w:val="000000" w:themeColor="text1"/>
+          <w:u w:val="none"/>
+          <w:shd w:val="clear" w:color="auto" w:fill="FFFFFF"/>
+        </w:rPr>
+        <w:t xml:space="preserve">ple code link week 3: </w:t>
+      </w:r>
+      <w:hyperlink r:id="rId6" w:tgtFrame="_blank" w:history="1">
+        <w:r>
+          <w:rPr>
+            <w:rStyle w:val="Hyperlink"/>
+            <w:rFonts w:ascii="Source Sans Pro" w:hAnsi="Source Sans Pro"/>
+            <w:color w:val="0056D2"/>
+            <w:shd w:val="clear" w:color="auto" w:fill="FFFFFF"/>
+          </w:rPr>
+          <w:t>http://codepen.io/collection/XGowWM/</w:t>
+        </w:r>
+      </w:hyperlink>
+    </w:p>
+    <w:p>
+      <w:pPr>
+        <w:rPr>
+          <w:rStyle w:val="Hyperlink"/>
+          <w:rFonts w:cstheme="minorHAnsi"/>
+          <w:color w:val="auto"/>
+          <w:u w:val="none"/>
+          <w:shd w:val="clear" w:color="auto" w:fill="FFFFFF"/>
+        </w:rPr>
+      </w:pPr>
+      <w:r>
+        <w:rPr>
+          <w:rStyle w:val="Hyperlink"/>
+          <w:rFonts w:cstheme="minorHAnsi"/>
+          <w:color w:val="auto"/>
+          <w:u w:val="none"/>
+          <w:shd w:val="clear" w:color="auto" w:fill="FFFFFF"/>
+        </w:rPr>
+        <w:t>Sample code link week 4:</w:t>
+      </w:r>
+      <w:r>
+        <w:rPr>
+          <w:rStyle w:val="Hyperlink"/>
+          <w:rFonts w:cstheme="minorHAnsi"/>
+          <w:color w:val="auto"/>
+          <w:u w:val="none"/>
+          <w:shd w:val="clear" w:color="auto" w:fill="FFFFFF"/>
+        </w:rPr>
+        <w:t xml:space="preserve"> </w:t>
+      </w:r>
+      <w:hyperlink r:id="rId7" w:tgtFrame="_blank" w:history="1">
+        <w:r>
+          <w:rPr>
+            <w:rStyle w:val="Hyperlink"/>
+            <w:rFonts w:ascii="Source Sans Pro" w:hAnsi="Source Sans Pro"/>
+            <w:color w:val="0056D2"/>
+            <w:shd w:val="clear" w:color="auto" w:fill="FFFFFF"/>
+          </w:rPr>
+          <w:t>http://codepen.io/collection/AOLapY/</w:t>
+        </w:r>
+      </w:hyperlink>
+    </w:p>
+    <w:p>
+      <w:pPr>
+        <w:rPr>
           <w:rFonts w:ascii="Arial" w:hAnsi="Arial" w:cs="Arial"/>
           <w:shd w:val="clear" w:color="auto" w:fill="FFFFFF"/>
         </w:rPr>
@@ -75,7 +158,7 @@
         </w:rPr>
         <w:t xml:space="preserve"> </w:t>
       </w:r>
-      <w:hyperlink r:id="rId6" w:tgtFrame="_blank" w:history="1">
+      <w:hyperlink r:id="rId8" w:tgtFrame="_blank" w:history="1">
         <w:r>
           <w:rPr>
             <w:rStyle w:val="Hyperlink"/>

</xml_diff>